<commit_message>
oppdatert forklaing på prototype
</commit_message>
<xml_diff>
--- a/Dokumentasjon/Forklaring av prototype.docx
+++ b/Dokumentasjon/Forklaring av prototype.docx
@@ -16,7 +16,13 @@
         <w:t>Fargene er gjengående hentet fra Logoen.</w:t>
       </w:r>
     </w:p>
-    <w:p/>
+    <w:p>
+      <w:r>
+        <w:t>Vi må også implementere en logg-ut knapp. Tenker at dette kan implementeres ved at man hovrer over «Min side» og da kommer det en dropdown-meny hvor brukeren kan trykke logg-ut.</w:t>
+      </w:r>
+      <w:bookmarkStart w:id="0" w:name="_GoBack"/>
+      <w:bookmarkEnd w:id="0"/>
+    </w:p>
     <w:p>
       <w:pPr>
         <w:pStyle w:val="Overskrift1"/>
@@ -276,6 +282,7 @@
         </w:numPr>
       </w:pPr>
       <w:r>
+        <w:lastRenderedPageBreak/>
         <w:t>Beskrivende tekst til høyre</w:t>
       </w:r>
     </w:p>
@@ -288,7 +295,6 @@
         </w:numPr>
       </w:pPr>
       <w:r>
-        <w:lastRenderedPageBreak/>
         <w:t>Blå strek på topp og bunn som på Rabattsiden</w:t>
       </w:r>
     </w:p>
@@ -591,8 +597,6 @@
       <w:r>
         <w:t>.</w:t>
       </w:r>
-      <w:bookmarkStart w:id="0" w:name="_GoBack"/>
-      <w:bookmarkEnd w:id="0"/>
     </w:p>
     <w:p/>
     <w:p/>

</xml_diff>

<commit_message>
formaterer bildene til forsiden, enda ikke helt ferdig med dette
</commit_message>
<xml_diff>
--- a/Dokumentasjon/Forklaring av prototype.docx
+++ b/Dokumentasjon/Forklaring av prototype.docx
@@ -17,309 +17,307 @@
       </w:r>
     </w:p>
     <w:p>
-      <w:r>
-        <w:t>Vi må også implementere en logg-ut knapp. Tenker at dette kan implementeres ved at man hovrer over «Min side» og da kommer det en dropdown-meny hvor brukeren kan trykke logg-ut.</w:t>
+      <w:pPr>
+        <w:pStyle w:val="Overskrift1"/>
+      </w:pPr>
+      <w:r>
+        <w:t>Forside</w:t>
+      </w:r>
+    </w:p>
+    <w:p>
+      <w:pPr>
+        <w:pStyle w:val="Listeavsnitt"/>
+        <w:numPr>
+          <w:ilvl w:val="0"/>
+          <w:numId w:val="1"/>
+        </w:numPr>
+      </w:pPr>
+      <w:r>
+        <w:t>Rullerende 3 bilder på toppen (under header)</w:t>
+      </w:r>
+    </w:p>
+    <w:p>
+      <w:pPr>
+        <w:pStyle w:val="Listeavsnitt"/>
+        <w:numPr>
+          <w:ilvl w:val="0"/>
+          <w:numId w:val="1"/>
+        </w:numPr>
+      </w:pPr>
+      <w:r>
+        <w:t>Kan stå samme tekst over bildene som rullerer</w:t>
+      </w:r>
+    </w:p>
+    <w:p/>
+    <w:p>
+      <w:pPr>
+        <w:pStyle w:val="Listeavsnitt"/>
+        <w:numPr>
+          <w:ilvl w:val="0"/>
+          <w:numId w:val="1"/>
+        </w:numPr>
+      </w:pPr>
+      <w:r>
+        <w:t>Bildene på toppen og header har 100% bredde mens resten av innholdet har 90%.</w:t>
+      </w:r>
+    </w:p>
+    <w:p>
+      <w:pPr>
+        <w:pStyle w:val="Listeavsnitt"/>
+      </w:pPr>
+    </w:p>
+    <w:p>
+      <w:pPr>
+        <w:pStyle w:val="Listeavsnitt"/>
+        <w:numPr>
+          <w:ilvl w:val="0"/>
+          <w:numId w:val="1"/>
+        </w:numPr>
+      </w:pPr>
+      <w:r>
+        <w:t>Aktuelt:</w:t>
+      </w:r>
+    </w:p>
+    <w:p>
+      <w:pPr>
+        <w:pStyle w:val="Listeavsnitt"/>
+        <w:numPr>
+          <w:ilvl w:val="1"/>
+          <w:numId w:val="1"/>
+        </w:numPr>
+      </w:pPr>
+      <w:r>
+        <w:t>Om man ikke er logget inn vil det stå «populære akkurat nå» istedenfor «Våre utvalgte for deg».</w:t>
+      </w:r>
+    </w:p>
+    <w:p>
+      <w:pPr>
+        <w:pStyle w:val="Listeavsnitt"/>
+        <w:numPr>
+          <w:ilvl w:val="1"/>
+          <w:numId w:val="1"/>
+        </w:numPr>
+      </w:pPr>
+      <w:r>
+        <w:t>Her vil</w:t>
+      </w:r>
+      <w:r>
+        <w:t xml:space="preserve"> det om man er innlogget vises 6</w:t>
+      </w:r>
+      <w:r>
+        <w:t xml:space="preserve"> utvalgte elementer (</w:t>
+      </w:r>
+      <w:r>
+        <w:t>gjerne fra forskjellige tags</w:t>
+      </w:r>
+      <w:r>
+        <w:t>)</w:t>
+      </w:r>
+    </w:p>
+    <w:p>
+      <w:pPr>
+        <w:pStyle w:val="Listeavsnitt"/>
+        <w:numPr>
+          <w:ilvl w:val="0"/>
+          <w:numId w:val="1"/>
+        </w:numPr>
+      </w:pPr>
+      <w:r>
+        <w:t>Helt på bunnen er det et felt som hen</w:t>
+      </w:r>
+      <w:r>
+        <w:t>ter ut 2 utvalgte arrangementer, de arrangementene som er nærmest foregående er de som kommer opp i dette feltet.</w:t>
+      </w:r>
+    </w:p>
+    <w:p/>
+    <w:p>
+      <w:pPr>
+        <w:pStyle w:val="Overskrift1"/>
+      </w:pPr>
+      <w:r>
+        <w:t>Rabatter</w:t>
+      </w:r>
+    </w:p>
+    <w:p>
+      <w:pPr>
+        <w:pStyle w:val="Listeavsnitt"/>
+        <w:numPr>
+          <w:ilvl w:val="0"/>
+          <w:numId w:val="2"/>
+        </w:numPr>
+      </w:pPr>
+      <w:r>
+        <w:t>Her putter vi inn mange tiles med rabatter (3 kolonner).</w:t>
+      </w:r>
+    </w:p>
+    <w:p>
+      <w:pPr>
+        <w:pStyle w:val="Listeavsnitt"/>
+        <w:numPr>
+          <w:ilvl w:val="0"/>
+          <w:numId w:val="2"/>
+        </w:numPr>
+      </w:pPr>
+      <w:r>
+        <w:t>Hvis man ikke velger kategori så vil alle rabattene vises om man scroller nedover.</w:t>
+      </w:r>
+    </w:p>
+    <w:p>
+      <w:pPr>
+        <w:pStyle w:val="Listeavsnitt"/>
+        <w:numPr>
+          <w:ilvl w:val="0"/>
+          <w:numId w:val="2"/>
+        </w:numPr>
+      </w:pPr>
+      <w:r>
+        <w:t>Brukeren kan så velge kategori eller søke etter en tag om h*n vil.</w:t>
+      </w:r>
+    </w:p>
+    <w:p>
+      <w:pPr>
+        <w:pStyle w:val="Listeavsnitt"/>
+        <w:numPr>
+          <w:ilvl w:val="0"/>
+          <w:numId w:val="2"/>
+        </w:numPr>
+      </w:pPr>
+      <w:r>
+        <w:t>Er man innlogget vil de mest interessante rabattene komme opp øverst.</w:t>
+      </w:r>
+    </w:p>
+    <w:p/>
+    <w:p>
+      <w:pPr>
+        <w:pStyle w:val="Listeavsnitt"/>
+        <w:numPr>
+          <w:ilvl w:val="0"/>
+          <w:numId w:val="2"/>
+        </w:numPr>
+      </w:pPr>
+      <w:r>
+        <w:t>Som standard vil det vises bedriftsnavnet under bildet på tile-en, når man hovrer over en bestemt tile så vil bedriftsnavnet forsvinne og det bil komme opp et mer beskrivende felt oppå bildet (dette kan du se eksempel av på prototypen).</w:t>
+      </w:r>
+      <w:r>
+        <w:t xml:space="preserve"> Her skal det stå en kort tekst og hvilke tags som er brukt.</w:t>
+      </w:r>
+    </w:p>
+    <w:p>
+      <w:pPr>
+        <w:pStyle w:val="Listeavsnitt"/>
+      </w:pPr>
+    </w:p>
+    <w:p>
+      <w:pPr>
+        <w:pStyle w:val="Listeavsnitt"/>
+        <w:numPr>
+          <w:ilvl w:val="0"/>
+          <w:numId w:val="2"/>
+        </w:numPr>
+      </w:pPr>
+      <w:r>
+        <w:t>Det er også en strek på toppen under filtreningsmulighetene, og på bunnen før footer.</w:t>
+      </w:r>
+    </w:p>
+    <w:p>
+      <w:pPr>
+        <w:pStyle w:val="Listeavsnitt"/>
+      </w:pPr>
+    </w:p>
+    <w:p/>
+    <w:p>
+      <w:pPr>
+        <w:pStyle w:val="Overskrift1"/>
+      </w:pPr>
+      <w:r>
+        <w:t>På Campus</w:t>
+      </w:r>
+    </w:p>
+    <w:p>
+      <w:pPr>
+        <w:pStyle w:val="Listeavsnitt"/>
+        <w:numPr>
+          <w:ilvl w:val="0"/>
+          <w:numId w:val="3"/>
+        </w:numPr>
+      </w:pPr>
+      <w:r>
+        <w:t>Bilde av campus på venstre side (tar opp ca 50% av totale bredde).</w:t>
+      </w:r>
+    </w:p>
+    <w:p>
+      <w:pPr>
+        <w:pStyle w:val="Listeavsnitt"/>
+        <w:numPr>
+          <w:ilvl w:val="0"/>
+          <w:numId w:val="3"/>
+        </w:numPr>
+      </w:pPr>
+      <w:r>
+        <w:t>Overskrift i blå (fra logo) til høyre.</w:t>
+      </w:r>
+    </w:p>
+    <w:p>
+      <w:pPr>
+        <w:pStyle w:val="Listeavsnitt"/>
+        <w:numPr>
+          <w:ilvl w:val="0"/>
+          <w:numId w:val="3"/>
+        </w:numPr>
+      </w:pPr>
+      <w:r>
+        <w:t>Beskrivende tekst til høyre</w:t>
+      </w:r>
+    </w:p>
+    <w:p>
+      <w:pPr>
+        <w:pStyle w:val="Listeavsnitt"/>
+        <w:numPr>
+          <w:ilvl w:val="0"/>
+          <w:numId w:val="3"/>
+        </w:numPr>
+      </w:pPr>
+      <w:r>
+        <w:t>Blå strek på topp og bunn som på Rabattsiden</w:t>
+      </w:r>
+    </w:p>
+    <w:p>
+      <w:pPr>
+        <w:pStyle w:val="Listeavsnitt"/>
+        <w:numPr>
+          <w:ilvl w:val="0"/>
+          <w:numId w:val="3"/>
+        </w:numPr>
+      </w:pPr>
+      <w:r>
+        <w:t>Dersom man er innlogget vil aktuelt-feltet dukke opp</w:t>
+      </w:r>
+      <w:r>
+        <w:t xml:space="preserve"> med aktuelt innhold som på forsiden, men kun med ting på Campus</w:t>
+      </w:r>
+      <w:r>
+        <w:t>. Dette er der med andre ord ikke om man ikke er innlogget.</w:t>
+      </w:r>
+    </w:p>
+    <w:p>
+      <w:pPr>
+        <w:pStyle w:val="Listeavsnitt"/>
+        <w:numPr>
+          <w:ilvl w:val="0"/>
+          <w:numId w:val="3"/>
+        </w:numPr>
+      </w:pPr>
+      <w:r>
+        <w:lastRenderedPageBreak/>
+        <w:t>Hver kategori har sin egen farge (se protype)</w:t>
+      </w:r>
+      <w:r>
+        <w:t>, m</w:t>
       </w:r>
       <w:bookmarkStart w:id="0" w:name="_GoBack"/>
       <w:bookmarkEnd w:id="0"/>
-    </w:p>
-    <w:p>
-      <w:pPr>
-        <w:pStyle w:val="Overskrift1"/>
-      </w:pPr>
-      <w:r>
-        <w:t>Forside</w:t>
-      </w:r>
-    </w:p>
-    <w:p>
-      <w:pPr>
-        <w:pStyle w:val="Listeavsnitt"/>
-        <w:numPr>
-          <w:ilvl w:val="0"/>
-          <w:numId w:val="1"/>
-        </w:numPr>
-      </w:pPr>
-      <w:r>
-        <w:t>Rullerende 3 bilder på toppen (under header)</w:t>
-      </w:r>
-    </w:p>
-    <w:p>
-      <w:pPr>
-        <w:pStyle w:val="Listeavsnitt"/>
-        <w:numPr>
-          <w:ilvl w:val="0"/>
-          <w:numId w:val="1"/>
-        </w:numPr>
-      </w:pPr>
-      <w:r>
-        <w:t>Kan stå samme tekst over bildene som rullerer</w:t>
-      </w:r>
-    </w:p>
-    <w:p/>
-    <w:p>
-      <w:pPr>
-        <w:pStyle w:val="Listeavsnitt"/>
-        <w:numPr>
-          <w:ilvl w:val="0"/>
-          <w:numId w:val="1"/>
-        </w:numPr>
-      </w:pPr>
-      <w:r>
-        <w:t>Bildene på toppen og header har 100% bredde mens resten av innholdet har 90%.</w:t>
-      </w:r>
-    </w:p>
-    <w:p>
-      <w:pPr>
-        <w:pStyle w:val="Listeavsnitt"/>
-      </w:pPr>
-    </w:p>
-    <w:p>
-      <w:pPr>
-        <w:pStyle w:val="Listeavsnitt"/>
-        <w:numPr>
-          <w:ilvl w:val="0"/>
-          <w:numId w:val="1"/>
-        </w:numPr>
-      </w:pPr>
-      <w:r>
-        <w:t>Aktuelt:</w:t>
-      </w:r>
-    </w:p>
-    <w:p>
-      <w:pPr>
-        <w:pStyle w:val="Listeavsnitt"/>
-        <w:numPr>
-          <w:ilvl w:val="1"/>
-          <w:numId w:val="1"/>
-        </w:numPr>
-      </w:pPr>
-      <w:r>
-        <w:t>Om man ikke er logget inn vil det stå «populære akkurat nå» istedenfor «Våre utvalgte for deg».</w:t>
-      </w:r>
-    </w:p>
-    <w:p>
-      <w:pPr>
-        <w:pStyle w:val="Listeavsnitt"/>
-        <w:numPr>
-          <w:ilvl w:val="1"/>
-          <w:numId w:val="1"/>
-        </w:numPr>
-      </w:pPr>
-      <w:r>
-        <w:t>Her vil det om man er innlogget vises 3 utvalgte elementer (1 fra hver av de 3 kategoriene)</w:t>
-      </w:r>
-    </w:p>
-    <w:p>
-      <w:pPr>
-        <w:pStyle w:val="Listeavsnitt"/>
-        <w:numPr>
-          <w:ilvl w:val="1"/>
-          <w:numId w:val="1"/>
-        </w:numPr>
-      </w:pPr>
-      <w:r>
-        <w:t>Som standard er «Alle kategorier» valgt.</w:t>
-      </w:r>
-    </w:p>
-    <w:p>
-      <w:pPr>
-        <w:pStyle w:val="Listeavsnitt"/>
-        <w:numPr>
-          <w:ilvl w:val="1"/>
-          <w:numId w:val="1"/>
-        </w:numPr>
-      </w:pPr>
-      <w:r>
-        <w:t>Man kan så velge en av kategoriene for å få 3 av en bestemt kategori som er spesielt rettet mot deg.</w:t>
-      </w:r>
-    </w:p>
-    <w:p>
-      <w:pPr>
-        <w:pStyle w:val="Listeavsnitt"/>
-        <w:numPr>
-          <w:ilvl w:val="0"/>
-          <w:numId w:val="1"/>
-        </w:numPr>
-      </w:pPr>
-      <w:r>
-        <w:t>Helt på bunnen er det et felt som hen</w:t>
-      </w:r>
-      <w:r>
-        <w:t>ter ut 2 utvalgte arrangementer, de arrangementene som er nærmest foregående er de som kommer opp i dette feltet.</w:t>
-      </w:r>
-    </w:p>
-    <w:p/>
-    <w:p>
-      <w:pPr>
-        <w:pStyle w:val="Overskrift1"/>
-      </w:pPr>
-      <w:r>
-        <w:t>Rabatter</w:t>
-      </w:r>
-    </w:p>
-    <w:p>
-      <w:pPr>
-        <w:pStyle w:val="Listeavsnitt"/>
-        <w:numPr>
-          <w:ilvl w:val="0"/>
-          <w:numId w:val="2"/>
-        </w:numPr>
-      </w:pPr>
-      <w:r>
-        <w:t>Her putter vi inn mange tiles med rabatter (3 kolonner).</w:t>
-      </w:r>
-    </w:p>
-    <w:p>
-      <w:pPr>
-        <w:pStyle w:val="Listeavsnitt"/>
-        <w:numPr>
-          <w:ilvl w:val="0"/>
-          <w:numId w:val="2"/>
-        </w:numPr>
-      </w:pPr>
-      <w:r>
-        <w:t>Hvis man ikke velger kategori så vil alle rabattene vises om man scroller nedover.</w:t>
-      </w:r>
-    </w:p>
-    <w:p>
-      <w:pPr>
-        <w:pStyle w:val="Listeavsnitt"/>
-        <w:numPr>
-          <w:ilvl w:val="0"/>
-          <w:numId w:val="2"/>
-        </w:numPr>
-      </w:pPr>
-      <w:r>
-        <w:t>Brukeren kan så velge kategori eller søke etter en tag om h*n vil.</w:t>
-      </w:r>
-    </w:p>
-    <w:p>
-      <w:pPr>
-        <w:pStyle w:val="Listeavsnitt"/>
-        <w:numPr>
-          <w:ilvl w:val="0"/>
-          <w:numId w:val="2"/>
-        </w:numPr>
-      </w:pPr>
-      <w:r>
-        <w:t>Er man innlogget vil de mest interessante rabattene komme opp øverst.</w:t>
-      </w:r>
-    </w:p>
-    <w:p/>
-    <w:p>
-      <w:pPr>
-        <w:pStyle w:val="Listeavsnitt"/>
-        <w:numPr>
-          <w:ilvl w:val="0"/>
-          <w:numId w:val="2"/>
-        </w:numPr>
-      </w:pPr>
-      <w:r>
-        <w:t>Som standard vil det vises bedriftsnavnet under bildet på tile-en, når man hovrer over en bestemt tile så vil bedriftsnavnet forsvinne og det bil komme opp et mer beskrivende felt oppå bildet (dette kan du se eksempel av på prototypen).</w:t>
-      </w:r>
-    </w:p>
-    <w:p>
-      <w:pPr>
-        <w:pStyle w:val="Listeavsnitt"/>
-      </w:pPr>
-    </w:p>
-    <w:p>
-      <w:pPr>
-        <w:pStyle w:val="Listeavsnitt"/>
-        <w:numPr>
-          <w:ilvl w:val="0"/>
-          <w:numId w:val="2"/>
-        </w:numPr>
-      </w:pPr>
-      <w:r>
-        <w:t>Det er også en strek på toppen under filtreningsmulighetene, og på bunnen før footer.</w:t>
-      </w:r>
-    </w:p>
-    <w:p>
-      <w:pPr>
-        <w:pStyle w:val="Listeavsnitt"/>
-      </w:pPr>
-    </w:p>
-    <w:p/>
-    <w:p>
-      <w:pPr>
-        <w:pStyle w:val="Overskrift1"/>
-      </w:pPr>
-      <w:r>
-        <w:t>På Campus</w:t>
-      </w:r>
-    </w:p>
-    <w:p>
-      <w:pPr>
-        <w:pStyle w:val="Listeavsnitt"/>
-        <w:numPr>
-          <w:ilvl w:val="0"/>
-          <w:numId w:val="3"/>
-        </w:numPr>
-      </w:pPr>
-      <w:r>
-        <w:t>Bilde av campus på venstre side (tar opp ca 50% av totale bredde).</w:t>
-      </w:r>
-    </w:p>
-    <w:p>
-      <w:pPr>
-        <w:pStyle w:val="Listeavsnitt"/>
-        <w:numPr>
-          <w:ilvl w:val="0"/>
-          <w:numId w:val="3"/>
-        </w:numPr>
-      </w:pPr>
-      <w:r>
-        <w:t>Overskrift i blå (fra logo) til høyre.</w:t>
-      </w:r>
-    </w:p>
-    <w:p>
-      <w:pPr>
-        <w:pStyle w:val="Listeavsnitt"/>
-        <w:numPr>
-          <w:ilvl w:val="0"/>
-          <w:numId w:val="3"/>
-        </w:numPr>
-      </w:pPr>
-      <w:r>
-        <w:lastRenderedPageBreak/>
-        <w:t>Beskrivende tekst til høyre</w:t>
-      </w:r>
-    </w:p>
-    <w:p>
-      <w:pPr>
-        <w:pStyle w:val="Listeavsnitt"/>
-        <w:numPr>
-          <w:ilvl w:val="0"/>
-          <w:numId w:val="3"/>
-        </w:numPr>
-      </w:pPr>
-      <w:r>
-        <w:t>Blå strek på topp og bunn som på Rabattsiden</w:t>
-      </w:r>
-    </w:p>
-    <w:p>
-      <w:pPr>
-        <w:pStyle w:val="Listeavsnitt"/>
-        <w:numPr>
-          <w:ilvl w:val="0"/>
-          <w:numId w:val="3"/>
-        </w:numPr>
-      </w:pPr>
-      <w:r>
-        <w:t>Dersom man er innlogget vil aktuelt-feltet dukke opp. Dette er der med andre ord ikke om man ikke er innlogget.</w:t>
-      </w:r>
-    </w:p>
-    <w:p>
-      <w:pPr>
-        <w:pStyle w:val="Listeavsnitt"/>
-        <w:numPr>
-          <w:ilvl w:val="0"/>
-          <w:numId w:val="3"/>
-        </w:numPr>
-      </w:pPr>
-      <w:r>
-        <w:t>Hver kategori har sin egen farge (se protype)</w:t>
+      <w:r>
+        <w:t>en dette er ikke nødvendig.</w:t>
       </w:r>
     </w:p>
     <w:p>
@@ -528,7 +526,6 @@
         <w:pStyle w:val="Overskrift1"/>
       </w:pPr>
       <w:r>
-        <w:lastRenderedPageBreak/>
         <w:t>Min side</w:t>
       </w:r>
     </w:p>
@@ -565,6 +562,7 @@
         </w:numPr>
       </w:pPr>
       <w:r>
+        <w:lastRenderedPageBreak/>
         <w:t>Dette for å senere kunne bygge ut siden til et sosialt nettverk for studenter ved Westerdals.</w:t>
       </w:r>
     </w:p>

</xml_diff>

<commit_message>
Oppdatert forklaring av prototype
</commit_message>
<xml_diff>
--- a/Dokumentasjon/Forklaring av prototype.docx
+++ b/Dokumentasjon/Forklaring av prototype.docx
@@ -196,7 +196,19 @@
         </w:numPr>
       </w:pPr>
       <w:r>
-        <w:t>Som standard vil det vises bedriftsnavnet under bildet på tile-en, når man hovrer over en bestemt tile så vil bedriftsnavnet forsvinne og det bil komme opp et mer beskrivende felt oppå bildet (dette kan du se eksempel av på prototypen).</w:t>
+        <w:t>Som standard vil det vises bedriftsnavnet</w:t>
+      </w:r>
+      <w:r>
+        <w:t>/butikken</w:t>
+      </w:r>
+      <w:r>
+        <w:t xml:space="preserve"> under bildet på tile-en, når man hovrer over en bestemt tile</w:t>
+      </w:r>
+      <w:r>
+        <w:t>,</w:t>
+      </w:r>
+      <w:r>
+        <w:t xml:space="preserve"> så vil bedriftsnavnet forsvinne og det bil komme opp et mer beskrivende felt oppå bildet (dette kan du se eksempel av på prototypen).</w:t>
       </w:r>
       <w:r>
         <w:t xml:space="preserve"> Her skal det stå en kort tekst og hvilke tags som er brukt.</w:t>
@@ -216,7 +228,19 @@
         </w:numPr>
       </w:pPr>
       <w:r>
-        <w:t>Det er også en strek på toppen under filtreningsmulighetene, og på bunnen før footer.</w:t>
+        <w:t>Det er også en</w:t>
+      </w:r>
+      <w:r>
+        <w:t xml:space="preserve"> tynn blå</w:t>
+      </w:r>
+      <w:r>
+        <w:t xml:space="preserve"> strek på toppen under filtreningsmulighetene, og på bunnen</w:t>
+      </w:r>
+      <w:r>
+        <w:t>av siden</w:t>
+      </w:r>
+      <w:r>
+        <w:t>.</w:t>
       </w:r>
     </w:p>
     <w:p>
@@ -312,220 +336,222 @@
         <w:t>Hver kategori har sin egen farge (se protype)</w:t>
       </w:r>
       <w:r>
-        <w:t>, m</w:t>
-      </w:r>
+        <w:t>, men dette er ikke nødvendig</w:t>
+      </w:r>
+      <w:r>
+        <w:t xml:space="preserve"> om det tar tid å implementere</w:t>
+      </w:r>
+      <w:r>
+        <w:t>.</w:t>
+      </w:r>
+    </w:p>
+    <w:p>
+      <w:pPr>
+        <w:pStyle w:val="Listeavsnitt"/>
+        <w:numPr>
+          <w:ilvl w:val="0"/>
+          <w:numId w:val="3"/>
+        </w:numPr>
+      </w:pPr>
+      <w:r>
+        <w:t>Her vil det som på forsiden</w:t>
+      </w:r>
+      <w:r>
+        <w:t xml:space="preserve"> under aktuelt</w:t>
+      </w:r>
+      <w:r>
+        <w:t xml:space="preserve"> dukke</w:t>
+      </w:r>
+      <w:r>
+        <w:t xml:space="preserve"> opp objekter basert på brukerens tags.</w:t>
+      </w:r>
+    </w:p>
+    <w:p>
+      <w:pPr>
+        <w:pStyle w:val="Listeavsnitt"/>
+        <w:numPr>
+          <w:ilvl w:val="0"/>
+          <w:numId w:val="3"/>
+        </w:numPr>
+      </w:pPr>
+      <w:r>
+        <w:t>Under aktuelt er det et nytt felt</w:t>
+      </w:r>
+      <w:r>
+        <w:t>, dette har akkurat samme funksjonalitet som på rabatter-siden.</w:t>
+      </w:r>
+    </w:p>
+    <w:p>
+      <w:pPr>
+        <w:pStyle w:val="Listeavsnitt"/>
+      </w:pPr>
+    </w:p>
+    <w:p/>
+    <w:p>
+      <w:pPr>
+        <w:pStyle w:val="Overskrift1"/>
+      </w:pPr>
+      <w:r>
+        <w:t>I Nærheten</w:t>
+      </w:r>
+    </w:p>
+    <w:p>
+      <w:pPr>
+        <w:pStyle w:val="Listeavsnitt"/>
+        <w:numPr>
+          <w:ilvl w:val="0"/>
+          <w:numId w:val="3"/>
+        </w:numPr>
+      </w:pPr>
+      <w:r>
+        <w:t>Blå strek på topp og bunn som på Rabattsiden</w:t>
+      </w:r>
+    </w:p>
+    <w:p>
+      <w:pPr>
+        <w:pStyle w:val="Listeavsnitt"/>
+        <w:numPr>
+          <w:ilvl w:val="0"/>
+          <w:numId w:val="4"/>
+        </w:numPr>
+      </w:pPr>
+      <w:r>
+        <w:t>Fungerer på akkurat samme måte som på Campus, bare med egne kategorier og andre farger for kategoriene. Se prototype</w:t>
+      </w:r>
+    </w:p>
+    <w:p/>
+    <w:p/>
+    <w:p>
+      <w:pPr>
+        <w:pStyle w:val="Overskrift1"/>
+      </w:pPr>
+      <w:r>
+        <w:t>Artikkelmal</w:t>
+      </w:r>
+    </w:p>
+    <w:p>
+      <w:pPr>
+        <w:pStyle w:val="Listeavsnitt"/>
+        <w:numPr>
+          <w:ilvl w:val="0"/>
+          <w:numId w:val="4"/>
+        </w:numPr>
+      </w:pPr>
+      <w:r>
+        <w:t>Om du klikker på en hendelse/element vil du bli linket til en artikkelside for den aktuelle hendelsen.</w:t>
+      </w:r>
+    </w:p>
+    <w:p>
+      <w:pPr>
+        <w:pStyle w:val="Listeavsnitt"/>
+        <w:numPr>
+          <w:ilvl w:val="0"/>
+          <w:numId w:val="4"/>
+        </w:numPr>
+      </w:pPr>
+      <w:r>
+        <w:t xml:space="preserve">Denne artikkelsiden er automatisk generert </w:t>
+      </w:r>
+      <w:r>
+        <w:t>basert på innhold i database.</w:t>
+      </w:r>
+    </w:p>
+    <w:p>
+      <w:pPr>
+        <w:pStyle w:val="Listeavsnitt"/>
+        <w:numPr>
+          <w:ilvl w:val="0"/>
+          <w:numId w:val="4"/>
+        </w:numPr>
+      </w:pPr>
+      <w:r>
+        <w:t xml:space="preserve">Hovedbildet skal ta </w:t>
+      </w:r>
+      <w:r>
+        <w:t>opp ca 50% av bredden til container</w:t>
+      </w:r>
+      <w:r>
+        <w:t>, på venstre side.</w:t>
+      </w:r>
+    </w:p>
+    <w:p>
+      <w:pPr>
+        <w:pStyle w:val="Listeavsnitt"/>
+        <w:numPr>
+          <w:ilvl w:val="0"/>
+          <w:numId w:val="4"/>
+        </w:numPr>
+      </w:pPr>
+      <w:r>
+        <w:t>Detaljer skal også hentes fra database, slik vi kan sette inn dato om det er et arrangement.</w:t>
+      </w:r>
+    </w:p>
+    <w:p>
+      <w:pPr>
+        <w:pStyle w:val="Listeavsnitt"/>
+        <w:numPr>
+          <w:ilvl w:val="0"/>
+          <w:numId w:val="4"/>
+        </w:numPr>
+      </w:pPr>
+      <w:r>
+        <w:t>Tags som er relatert til den aktuelle hendelsen skal også vises under bildet.</w:t>
+      </w:r>
+    </w:p>
+    <w:p>
+      <w:pPr>
+        <w:pStyle w:val="Listeavsnitt"/>
+        <w:numPr>
+          <w:ilvl w:val="0"/>
+          <w:numId w:val="4"/>
+        </w:numPr>
+      </w:pPr>
+      <w:r>
+        <w:t xml:space="preserve">Kai </w:t>
+      </w:r>
+      <w:r>
+        <w:t>skulle</w:t>
+      </w:r>
+      <w:r>
+        <w:t xml:space="preserve"> se om</w:t>
+      </w:r>
+      <w:r>
+        <w:t xml:space="preserve"> han klarer å implementere kart om vi får tid.</w:t>
+      </w:r>
+    </w:p>
+    <w:p/>
+    <w:p/>
+    <w:p>
+      <w:pPr>
+        <w:pStyle w:val="Overskrift1"/>
+      </w:pPr>
+      <w:r>
+        <w:t>Registrering/log in</w:t>
+      </w:r>
+    </w:p>
+    <w:p>
+      <w:pPr>
+        <w:pStyle w:val="Listeavsnitt"/>
+        <w:numPr>
+          <w:ilvl w:val="0"/>
+          <w:numId w:val="5"/>
+        </w:numPr>
+      </w:pPr>
+      <w:r>
+        <w:t>Bakgrunnsbildet som du kan se på prototypen skal fylle ut hele bildet.</w:t>
+      </w:r>
+    </w:p>
+    <w:p/>
+    <w:p>
       <w:bookmarkStart w:id="0" w:name="_GoBack"/>
       <w:bookmarkEnd w:id="0"/>
-      <w:r>
-        <w:t>en dette er ikke nødvendig.</w:t>
-      </w:r>
-    </w:p>
-    <w:p>
-      <w:pPr>
-        <w:pStyle w:val="Listeavsnitt"/>
-        <w:numPr>
-          <w:ilvl w:val="0"/>
-          <w:numId w:val="3"/>
-        </w:numPr>
-      </w:pPr>
-      <w:r>
-        <w:t>Her vil det som på forsiden dukke opp 1 av hver kategori, og bruker kan velge en bestemt kategori om h*n vil.</w:t>
-      </w:r>
     </w:p>
     <w:p/>
     <w:p>
       <w:pPr>
-        <w:pStyle w:val="Listeavsnitt"/>
-        <w:numPr>
-          <w:ilvl w:val="0"/>
-          <w:numId w:val="3"/>
-        </w:numPr>
-      </w:pPr>
-      <w:r>
-        <w:t>Under aktuelt er det et nytt felt</w:t>
-      </w:r>
-      <w:r>
-        <w:t>, dette har akkurat samme funksjonalitet som på rabatter-siden.</w:t>
-      </w:r>
-    </w:p>
-    <w:p>
-      <w:pPr>
-        <w:pStyle w:val="Listeavsnitt"/>
-      </w:pPr>
-    </w:p>
-    <w:p/>
-    <w:p>
-      <w:pPr>
         <w:pStyle w:val="Overskrift1"/>
       </w:pPr>
       <w:r>
-        <w:t>I Nærheten</w:t>
-      </w:r>
-    </w:p>
-    <w:p>
-      <w:pPr>
-        <w:pStyle w:val="Listeavsnitt"/>
-        <w:numPr>
-          <w:ilvl w:val="0"/>
-          <w:numId w:val="3"/>
-        </w:numPr>
-      </w:pPr>
-      <w:r>
-        <w:t>Blå strek på topp og bunn som på Rabattsiden</w:t>
-      </w:r>
-    </w:p>
-    <w:p>
-      <w:pPr>
-        <w:pStyle w:val="Listeavsnitt"/>
-        <w:numPr>
-          <w:ilvl w:val="0"/>
-          <w:numId w:val="4"/>
-        </w:numPr>
-      </w:pPr>
-      <w:r>
-        <w:t>Fungerer på akkurat samme måte som på Campus, bare med egne kategorier og andre farger for kategoriene. Se prototype</w:t>
-      </w:r>
-    </w:p>
-    <w:p/>
-    <w:p/>
-    <w:p>
-      <w:pPr>
-        <w:pStyle w:val="Overskrift1"/>
-      </w:pPr>
-      <w:r>
-        <w:t>Artikkelmal</w:t>
-      </w:r>
-    </w:p>
-    <w:p>
-      <w:pPr>
-        <w:pStyle w:val="Listeavsnitt"/>
-        <w:numPr>
-          <w:ilvl w:val="0"/>
-          <w:numId w:val="4"/>
-        </w:numPr>
-      </w:pPr>
-      <w:r>
-        <w:t>Om du klikker på en hendelse/element vil du bli linket til en artikkelside for den aktuelle hendelsen.</w:t>
-      </w:r>
-    </w:p>
-    <w:p>
-      <w:pPr>
-        <w:pStyle w:val="Listeavsnitt"/>
-        <w:numPr>
-          <w:ilvl w:val="0"/>
-          <w:numId w:val="4"/>
-        </w:numPr>
-      </w:pPr>
-      <w:r>
-        <w:t xml:space="preserve">Denne artikkelsiden er automatisk generert </w:t>
-      </w:r>
-      <w:r>
-        <w:t>basert på innhold i database.</w:t>
-      </w:r>
-    </w:p>
-    <w:p>
-      <w:pPr>
-        <w:pStyle w:val="Listeavsnitt"/>
-        <w:numPr>
-          <w:ilvl w:val="0"/>
-          <w:numId w:val="4"/>
-        </w:numPr>
-      </w:pPr>
-      <w:r>
-        <w:t>Hovedbildet skal ta opp ca 50% av bildet, på venstre side.</w:t>
-      </w:r>
-    </w:p>
-    <w:p>
-      <w:pPr>
-        <w:pStyle w:val="Listeavsnitt"/>
-        <w:numPr>
-          <w:ilvl w:val="0"/>
-          <w:numId w:val="4"/>
-        </w:numPr>
-      </w:pPr>
-      <w:r>
-        <w:t>Detaljer skal også hentes fra database, slik vi kan sette inn dato om det er et arrangement.</w:t>
-      </w:r>
-    </w:p>
-    <w:p>
-      <w:pPr>
-        <w:pStyle w:val="Listeavsnitt"/>
-        <w:numPr>
-          <w:ilvl w:val="0"/>
-          <w:numId w:val="4"/>
-        </w:numPr>
-      </w:pPr>
-      <w:r>
-        <w:t>Tags som er relatert til den aktuelle hendelsen skal også vises under bildet.</w:t>
-      </w:r>
-    </w:p>
-    <w:p>
-      <w:pPr>
-        <w:pStyle w:val="Listeavsnitt"/>
-        <w:numPr>
-          <w:ilvl w:val="0"/>
-          <w:numId w:val="4"/>
-        </w:numPr>
-      </w:pPr>
-      <w:r>
-        <w:t>Kai skal se om han klarer å implementere kart.</w:t>
-      </w:r>
-    </w:p>
-    <w:p/>
-    <w:p/>
-    <w:p>
-      <w:pPr>
-        <w:pStyle w:val="Overskrift1"/>
-      </w:pPr>
-      <w:r>
-        <w:t>Registrering/log in</w:t>
-      </w:r>
-    </w:p>
-    <w:p>
-      <w:pPr>
-        <w:pStyle w:val="Listeavsnitt"/>
-        <w:numPr>
-          <w:ilvl w:val="0"/>
-          <w:numId w:val="5"/>
-        </w:numPr>
-      </w:pPr>
-      <w:r>
-        <w:t>Bakgrunnsbildet som du kan se på prototypen skal fylle ut hele bildet.</w:t>
-      </w:r>
-    </w:p>
-    <w:p>
-      <w:pPr>
-        <w:pStyle w:val="Listeavsnitt"/>
-        <w:numPr>
-          <w:ilvl w:val="0"/>
-          <w:numId w:val="5"/>
-        </w:numPr>
-      </w:pPr>
-      <w:r>
-        <w:t>Mulighet for innlogging</w:t>
-      </w:r>
-    </w:p>
-    <w:p>
-      <w:pPr>
-        <w:pStyle w:val="Listeavsnitt"/>
-        <w:numPr>
-          <w:ilvl w:val="0"/>
-          <w:numId w:val="5"/>
-        </w:numPr>
-      </w:pPr>
-      <w:r>
-        <w:t>Om ikke trygg registrer bruker.</w:t>
-      </w:r>
-    </w:p>
-    <w:p/>
-    <w:p/>
-    <w:p/>
-    <w:p/>
-    <w:p>
-      <w:pPr>
-        <w:pStyle w:val="Overskrift1"/>
-      </w:pPr>
-      <w:r>
         <w:t>Min side</w:t>
       </w:r>
     </w:p>
@@ -539,6 +565,9 @@
       </w:pPr>
       <w:r>
         <w:t>Om vi klarer å implementere det så kan brukeren laste opp profilbilder.</w:t>
+      </w:r>
+      <w:r>
+        <w:t xml:space="preserve"> Men dette er ikke viktig nå.</w:t>
       </w:r>
     </w:p>
     <w:p>
@@ -562,7 +591,6 @@
         </w:numPr>
       </w:pPr>
       <w:r>
-        <w:lastRenderedPageBreak/>
         <w:t>Dette for å senere kunne bygge ut siden til et sosialt nettverk for studenter ved Westerdals.</w:t>
       </w:r>
     </w:p>
@@ -596,8 +624,6 @@
         <w:t>.</w:t>
       </w:r>
     </w:p>
-    <w:p/>
-    <w:p/>
     <w:sectPr>
       <w:pgSz w:w="11906" w:h="16838"/>
       <w:pgMar w:top="1417" w:right="1417" w:bottom="1417" w:left="1417" w:header="708" w:footer="708" w:gutter="0"/>

</xml_diff>